<commit_message>
Update the walking game and recycling game specification
</commit_message>
<xml_diff>
--- a/Specification/Walking Challenge.docx
+++ b/Specification/Walking Challenge.docx
@@ -31,7 +31,7 @@
           <w:rFonts w:hint="eastAsia" w:eastAsia="宋体"/>
           <w:lang w:val="en-US" w:eastAsia="zh-CN"/>
         </w:rPr>
-        <w:t>This is a game that encourages users to reduce their carbon emissions by walking. Users are required to walk at least 3 kilometers on campus and use GPS to check in. The system automatically records the distance walked and rewards users with 30 points when they reach their goals to raise awareness of sustainable mobility</w:t>
+        <w:t>This is a game that encourages users to reduce their carbon emissions by walking. This game allows users to record their walking routes using GPS, track distance and speed, and view history records. Users must walk at least 3km to complete a session and earn points</w:t>
       </w:r>
       <w:r>
         <w:t xml:space="preserve">. </w:t>
@@ -145,35 +145,115 @@
           <w:rFonts w:hint="eastAsia" w:eastAsia="宋体"/>
           <w:lang w:val="en-US" w:eastAsia="zh-CN"/>
         </w:rPr>
-        <w:t xml:space="preserve">After clicking the </w:t>
-      </w:r>
-      <w:r>
+        <w:t>Users can start, pause, and stop a walking session.</w:t>
+      </w:r>
+    </w:p>
+    <w:p>
+      <w:pPr>
+        <w:ind w:firstLine="360"/>
         <w:rPr>
           <w:rFonts w:hint="default" w:eastAsia="宋体"/>
           <w:lang w:val="en-US" w:eastAsia="zh-CN"/>
         </w:rPr>
-        <w:t>“</w:t>
+      </w:pPr>
+      <w:r>
+        <w:rPr>
+          <w:rFonts w:ascii="Apple Color Emoji" w:hAnsi="Apple Color Emoji" w:cs="Apple Color Emoji"/>
+        </w:rPr>
+        <w:t>✅</w:t>
+      </w:r>
+      <w:r>
+        <w:t xml:space="preserve"> </w:t>
       </w:r>
       <w:r>
         <w:rPr>
           <w:rFonts w:hint="eastAsia" w:eastAsia="宋体"/>
           <w:lang w:val="en-US" w:eastAsia="zh-CN"/>
         </w:rPr>
-        <w:t>START</w:t>
-      </w:r>
-      <w:r>
+        <w:t>The game tracks distance, time, and speed accurately using GPS.</w:t>
+      </w:r>
+    </w:p>
+    <w:p>
+      <w:pPr>
+        <w:ind w:firstLine="360"/>
+        <w:rPr>
+          <w:rFonts w:hint="eastAsia" w:eastAsia="宋体"/>
+          <w:lang w:val="en-US" w:eastAsia="zh-CN"/>
+        </w:rPr>
+      </w:pPr>
+      <w:r>
+        <w:rPr>
+          <w:rFonts w:ascii="Apple Color Emoji" w:hAnsi="Apple Color Emoji" w:cs="Apple Color Emoji"/>
+        </w:rPr>
+        <w:t>✅</w:t>
+      </w:r>
+      <w:r>
+        <w:t xml:space="preserve"> </w:t>
+      </w:r>
+      <w:r>
+        <w:rPr>
+          <w:rFonts w:hint="eastAsia" w:eastAsia="宋体"/>
+          <w:lang w:val="en-US" w:eastAsia="zh-CN"/>
+        </w:rPr>
+        <w:t>The page displays real-time tracking data, including distance covered, speed, and elapsed time.</w:t>
+      </w:r>
+    </w:p>
+    <w:p>
+      <w:pPr>
+        <w:ind w:firstLine="360"/>
+        <w:rPr>
+          <w:rFonts w:hint="eastAsia" w:eastAsia="宋体"/>
+          <w:lang w:val="en-US" w:eastAsia="zh-CN"/>
+        </w:rPr>
+      </w:pPr>
+      <w:r>
+        <w:rPr>
+          <w:rFonts w:ascii="Apple Color Emoji" w:hAnsi="Apple Color Emoji" w:cs="Apple Color Emoji"/>
+        </w:rPr>
+        <w:t>✅</w:t>
+      </w:r>
+      <w:r>
+        <w:rPr>
+          <w:rFonts w:hint="eastAsia" w:ascii="Apple Color Emoji" w:hAnsi="Apple Color Emoji" w:eastAsia="宋体" w:cs="Apple Color Emoji"/>
+          <w:lang w:val="en-US" w:eastAsia="zh-CN"/>
+        </w:rPr>
+        <w:t xml:space="preserve"> </w:t>
+      </w:r>
+      <w:r>
+        <w:rPr>
+          <w:rFonts w:hint="eastAsia" w:eastAsia="宋体"/>
+          <w:lang w:val="en-US" w:eastAsia="zh-CN"/>
+        </w:rPr>
+        <w:t>Users can view their past walking sessions in a history panel.</w:t>
+      </w:r>
+    </w:p>
+    <w:p>
+      <w:pPr>
+        <w:ind w:firstLine="360"/>
         <w:rPr>
           <w:rFonts w:hint="default" w:eastAsia="宋体"/>
           <w:lang w:val="en-US" w:eastAsia="zh-CN"/>
         </w:rPr>
-        <w:t>”</w:t>
+      </w:pPr>
+      <w:r>
+        <w:rPr>
+          <w:rFonts w:ascii="Apple Color Emoji" w:hAnsi="Apple Color Emoji" w:cs="Apple Color Emoji"/>
+        </w:rPr>
+        <w:t>✅</w:t>
+      </w:r>
+      <w:r>
+        <w:rPr>
+          <w:rFonts w:hint="eastAsia" w:ascii="Apple Color Emoji" w:hAnsi="Apple Color Emoji" w:eastAsia="宋体" w:cs="Apple Color Emoji"/>
+          <w:lang w:val="en-US" w:eastAsia="zh-CN"/>
+        </w:rPr>
+        <w:t xml:space="preserve"> </w:t>
       </w:r>
       <w:r>
         <w:rPr>
           <w:rFonts w:hint="eastAsia" w:eastAsia="宋体"/>
           <w:lang w:val="en-US" w:eastAsia="zh-CN"/>
         </w:rPr>
-        <w:t xml:space="preserve"> button, users can begin the challenge by tracking the walking distance with GPS.</w:t>
+        <w:t>A walking session is considered completed if the user covers at least 3km. Users will receive a success message if they complete 3km; otherwise, they will get a warning message.</w:t>
       </w:r>
     </w:p>
     <w:p>
@@ -191,6 +271,10 @@
         <w:t>✅</w:t>
       </w:r>
       <w:r>
+        <w:rPr>
+          <w:rFonts w:hint="eastAsia" w:ascii="Apple Color Emoji" w:hAnsi="Apple Color Emoji" w:eastAsia="宋体" w:cs="Apple Color Emoji"/>
+          <w:lang w:val="en-US" w:eastAsia="zh-CN"/>
+        </w:rPr>
         <w:t xml:space="preserve"> </w:t>
       </w:r>
       <w:r>
@@ -198,175 +282,7 @@
           <w:rFonts w:hint="eastAsia" w:eastAsia="宋体"/>
           <w:lang w:val="en-US" w:eastAsia="zh-CN"/>
         </w:rPr>
-        <w:t>The system can accurately track the user</w:t>
-      </w:r>
-      <w:r>
-        <w:rPr>
-          <w:rFonts w:hint="default" w:eastAsia="宋体"/>
-          <w:lang w:val="en-US" w:eastAsia="zh-CN"/>
-        </w:rPr>
-        <w:t>’</w:t>
-      </w:r>
-      <w:r>
-        <w:rPr>
-          <w:rFonts w:hint="eastAsia" w:eastAsia="宋体"/>
-          <w:lang w:val="en-US" w:eastAsia="zh-CN"/>
-        </w:rPr>
-        <w:t>s walking distance and use GPS to check in.</w:t>
-      </w:r>
-    </w:p>
-    <w:p>
-      <w:pPr>
-        <w:ind w:firstLine="360"/>
-        <w:rPr>
-          <w:rFonts w:hint="eastAsia" w:eastAsia="宋体"/>
-          <w:lang w:val="en-US" w:eastAsia="zh-CN"/>
-        </w:rPr>
-      </w:pPr>
-      <w:r>
-        <w:rPr>
-          <w:rFonts w:ascii="Apple Color Emoji" w:hAnsi="Apple Color Emoji" w:cs="Apple Color Emoji"/>
-        </w:rPr>
-        <w:t>✅</w:t>
-      </w:r>
-      <w:r>
-        <w:t xml:space="preserve"> </w:t>
-      </w:r>
-      <w:r>
-        <w:rPr>
-          <w:rFonts w:hint="eastAsia" w:eastAsia="宋体"/>
-          <w:lang w:val="en-US" w:eastAsia="zh-CN"/>
-        </w:rPr>
-        <w:t>When the user has walked 3 kilometers, the system will detect and determine that the user has completed the task.</w:t>
-      </w:r>
-    </w:p>
-    <w:p>
-      <w:pPr>
-        <w:ind w:firstLine="360"/>
-        <w:rPr>
-          <w:rFonts w:hint="eastAsia" w:eastAsia="宋体"/>
-          <w:lang w:val="en-US" w:eastAsia="zh-CN"/>
-        </w:rPr>
-      </w:pPr>
-      <w:r>
-        <w:rPr>
-          <w:rFonts w:ascii="Apple Color Emoji" w:hAnsi="Apple Color Emoji" w:cs="Apple Color Emoji"/>
-        </w:rPr>
-        <w:t>✅</w:t>
-      </w:r>
-      <w:r>
-        <w:rPr>
-          <w:rFonts w:hint="eastAsia" w:ascii="Apple Color Emoji" w:hAnsi="Apple Color Emoji" w:eastAsia="宋体" w:cs="Apple Color Emoji"/>
-          <w:lang w:val="en-US" w:eastAsia="zh-CN"/>
-        </w:rPr>
-        <w:t xml:space="preserve"> </w:t>
-      </w:r>
-      <w:r>
-        <w:rPr>
-          <w:rFonts w:hint="eastAsia" w:eastAsia="宋体"/>
-          <w:lang w:val="en-US" w:eastAsia="zh-CN"/>
-        </w:rPr>
-        <w:t>Users can see their walking progress in the game</w:t>
-      </w:r>
-      <w:r>
-        <w:rPr>
-          <w:rFonts w:hint="default" w:eastAsia="宋体"/>
-          <w:lang w:val="en-US" w:eastAsia="zh-CN"/>
-        </w:rPr>
-        <w:t>’</w:t>
-      </w:r>
-      <w:r>
-        <w:rPr>
-          <w:rFonts w:hint="eastAsia" w:eastAsia="宋体"/>
-          <w:lang w:val="en-US" w:eastAsia="zh-CN"/>
-        </w:rPr>
-        <w:t>s progress screen.</w:t>
-      </w:r>
-    </w:p>
-    <w:p>
-      <w:pPr>
-        <w:ind w:firstLine="360"/>
-        <w:rPr>
-          <w:rFonts w:hint="eastAsia" w:eastAsia="宋体"/>
-          <w:lang w:val="en-US" w:eastAsia="zh-CN"/>
-        </w:rPr>
-      </w:pPr>
-      <w:r>
-        <w:rPr>
-          <w:rFonts w:ascii="Apple Color Emoji" w:hAnsi="Apple Color Emoji" w:cs="Apple Color Emoji"/>
-        </w:rPr>
-        <w:t>✅</w:t>
-      </w:r>
-      <w:r>
-        <w:rPr>
-          <w:rFonts w:hint="eastAsia" w:ascii="Apple Color Emoji" w:hAnsi="Apple Color Emoji" w:eastAsia="宋体" w:cs="Apple Color Emoji"/>
-          <w:lang w:val="en-US" w:eastAsia="zh-CN"/>
-        </w:rPr>
-        <w:t xml:space="preserve"> </w:t>
-      </w:r>
-      <w:r>
-        <w:rPr>
-          <w:rFonts w:hint="eastAsia" w:eastAsia="宋体"/>
-          <w:lang w:val="en-US" w:eastAsia="zh-CN"/>
-        </w:rPr>
-        <w:t xml:space="preserve">Option1: When the user walks enough 3 kilometers, the system will automatically jump to the result page. / Option2: When the user has reached 3 km, the user can click the </w:t>
-      </w:r>
-      <w:r>
-        <w:rPr>
-          <w:rFonts w:hint="default" w:eastAsia="宋体"/>
-          <w:lang w:val="en-US" w:eastAsia="zh-CN"/>
-        </w:rPr>
-        <w:t>“</w:t>
-      </w:r>
-      <w:r>
-        <w:rPr>
-          <w:rFonts w:hint="eastAsia" w:eastAsia="宋体"/>
-          <w:lang w:val="en-US" w:eastAsia="zh-CN"/>
-        </w:rPr>
-        <w:t>Finish</w:t>
-      </w:r>
-      <w:r>
-        <w:rPr>
-          <w:rFonts w:hint="default" w:eastAsia="宋体"/>
-          <w:lang w:val="en-US" w:eastAsia="zh-CN"/>
-        </w:rPr>
-        <w:t>”</w:t>
-      </w:r>
-      <w:r>
-        <w:rPr>
-          <w:rFonts w:hint="eastAsia" w:eastAsia="宋体"/>
-          <w:lang w:val="en-US" w:eastAsia="zh-CN"/>
-        </w:rPr>
-        <w:t xml:space="preserve"> button to end the challenge and jump to the settlement page.</w:t>
-      </w:r>
-    </w:p>
-    <w:p>
-      <w:pPr>
-        <w:ind w:firstLine="360"/>
-        <w:rPr>
-          <w:rFonts w:hint="default" w:eastAsia="宋体"/>
-          <w:lang w:val="en-US" w:eastAsia="zh-CN"/>
-        </w:rPr>
-      </w:pPr>
-      <w:r>
-        <w:rPr>
-          <w:rFonts w:ascii="Apple Color Emoji" w:hAnsi="Apple Color Emoji" w:cs="Apple Color Emoji"/>
-        </w:rPr>
-        <w:t>✅</w:t>
-      </w:r>
-      <w:r>
-        <w:rPr>
-          <w:rFonts w:hint="eastAsia" w:ascii="Apple Color Emoji" w:hAnsi="Apple Color Emoji" w:eastAsia="宋体" w:cs="Apple Color Emoji"/>
-          <w:lang w:val="en-US" w:eastAsia="zh-CN"/>
-        </w:rPr>
-        <w:t xml:space="preserve"> </w:t>
-      </w:r>
-      <w:r>
-        <w:rPr>
-          <w:rFonts w:hint="eastAsia" w:eastAsia="宋体"/>
-          <w:lang w:val="en-US" w:eastAsia="zh-CN"/>
-        </w:rPr>
-        <w:t>The system needs to prevent cheating by users, such as the user of transportation, by detecting whether the speed is abnormal.</w:t>
+        <w:t>The system saves session data to the backend, including the route and duration.</w:t>
       </w:r>
     </w:p>
     <w:p>
@@ -470,7 +386,7 @@
           <w:rFonts w:hint="eastAsia" w:eastAsia="宋体"/>
           <w:lang w:val="en-US" w:eastAsia="zh-CN"/>
         </w:rPr>
-        <w:t>The system should track the user</w:t>
+        <w:t>The system should display a map and track the user</w:t>
       </w:r>
       <w:r>
         <w:rPr>
@@ -505,6 +421,18 @@
         </w:numPr>
         <w:ind w:left="360" w:leftChars="0" w:firstLine="480" w:firstLineChars="200"/>
         <w:rPr>
+          <w:rFonts w:hint="default" w:eastAsia="宋体"/>
+          <w:color w:val="000000" w:themeColor="text1"/>
+          <w:lang w:val="en-US" w:eastAsia="zh-CN"/>
+          <w14:textFill>
+            <w14:solidFill>
+              <w14:schemeClr w14:val="tx1"/>
+            </w14:solidFill>
+          </w14:textFill>
+        </w:rPr>
+      </w:pPr>
+      <w:r>
+        <w:rPr>
           <w:rFonts w:hint="eastAsia" w:eastAsia="宋体"/>
           <w:color w:val="000000" w:themeColor="text1"/>
           <w:lang w:val="en-US" w:eastAsia="zh-CN"/>
@@ -514,7 +442,21 @@
             </w14:solidFill>
           </w14:textFill>
         </w:rPr>
-      </w:pPr>
+        <w:t>GPS tracking should update the user</w:t>
+      </w:r>
+      <w:r>
+        <w:rPr>
+          <w:rFonts w:hint="default" w:eastAsia="宋体"/>
+          <w:color w:val="000000" w:themeColor="text1"/>
+          <w:lang w:val="en-US" w:eastAsia="zh-CN"/>
+          <w14:textFill>
+            <w14:solidFill>
+              <w14:schemeClr w14:val="tx1"/>
+            </w14:solidFill>
+          </w14:textFill>
+        </w:rPr>
+        <w:t>’</w:t>
+      </w:r>
       <w:r>
         <w:rPr>
           <w:rFonts w:hint="eastAsia" w:eastAsia="宋体"/>
@@ -526,7 +468,7 @@
             </w14:solidFill>
           </w14:textFill>
         </w:rPr>
-        <w:t>Users are required to perform the walking challenge within the specified range, and the distance beyond the specified range is not counted. (option)</w:t>
+        <w:t>s location in real-time.</w:t>
       </w:r>
     </w:p>
     <w:p>
@@ -536,6 +478,18 @@
         </w:numPr>
         <w:ind w:left="360" w:leftChars="0" w:firstLine="480" w:firstLineChars="200"/>
         <w:rPr>
+          <w:rFonts w:hint="default" w:eastAsia="宋体"/>
+          <w:color w:val="000000" w:themeColor="text1"/>
+          <w:lang w:val="en-US" w:eastAsia="zh-CN"/>
+          <w14:textFill>
+            <w14:solidFill>
+              <w14:schemeClr w14:val="tx1"/>
+            </w14:solidFill>
+          </w14:textFill>
+        </w:rPr>
+      </w:pPr>
+      <w:r>
+        <w:rPr>
           <w:rFonts w:hint="eastAsia" w:eastAsia="宋体"/>
           <w:color w:val="000000" w:themeColor="text1"/>
           <w:lang w:val="en-US" w:eastAsia="zh-CN"/>
@@ -545,19 +499,7 @@
             </w14:solidFill>
           </w14:textFill>
         </w:rPr>
-      </w:pPr>
-      <w:r>
-        <w:rPr>
-          <w:rFonts w:hint="eastAsia" w:eastAsia="宋体"/>
-          <w:color w:val="000000" w:themeColor="text1"/>
-          <w:lang w:val="en-US" w:eastAsia="zh-CN"/>
-          <w14:textFill>
-            <w14:solidFill>
-              <w14:schemeClr w14:val="tx1"/>
-            </w14:solidFill>
-          </w14:textFill>
-        </w:rPr>
-        <w:t>Users can view their current walking progress on the game progress page.</w:t>
+        <w:t>Users can start, pause, and stop tracking.</w:t>
       </w:r>
     </w:p>
     <w:p>
@@ -588,33 +530,7 @@
             </w14:solidFill>
           </w14:textFill>
         </w:rPr>
-        <w:t>After completing the task, the user can see the result page and get 30 points. At the same time, the system updates the user</w:t>
-      </w:r>
-      <w:r>
-        <w:rPr>
-          <w:rFonts w:hint="default" w:eastAsia="宋体"/>
-          <w:color w:val="000000" w:themeColor="text1"/>
-          <w:lang w:val="en-US" w:eastAsia="zh-CN"/>
-          <w14:textFill>
-            <w14:solidFill>
-              <w14:schemeClr w14:val="tx1"/>
-            </w14:solidFill>
-          </w14:textFill>
-        </w:rPr>
-        <w:t>’</w:t>
-      </w:r>
-      <w:r>
-        <w:rPr>
-          <w:rFonts w:hint="eastAsia" w:eastAsia="宋体"/>
-          <w:color w:val="000000" w:themeColor="text1"/>
-          <w:lang w:val="en-US" w:eastAsia="zh-CN"/>
-          <w14:textFill>
-            <w14:solidFill>
-              <w14:schemeClr w14:val="tx1"/>
-            </w14:solidFill>
-          </w14:textFill>
-        </w:rPr>
-        <w:t>s points and the leaderboard.</w:t>
+        <w:t>Users can view their current walking progress on the game progress page.</w:t>
       </w:r>
     </w:p>
     <w:p>
@@ -645,7 +561,7 @@
             </w14:solidFill>
           </w14:textFill>
         </w:rPr>
-        <w:t>If the user is in the middle of the challenge and the system detects cheating, the system will pop up a prompt and end the distance tracking, and the user will click to quit the game.</w:t>
+        <w:t>If tracking is stopped: If the total distance is &gt;= 3km, the session is marked as completed, and 30 points are awarded; If the total distance is &lt;3km, the session is marked as incomplete, and no points are awarded.</w:t>
       </w:r>
     </w:p>
     <w:p>
@@ -655,6 +571,37 @@
         </w:numPr>
         <w:ind w:left="360" w:leftChars="0" w:firstLine="480" w:firstLineChars="200"/>
         <w:rPr>
+          <w:rFonts w:hint="eastAsia" w:eastAsia="宋体"/>
+          <w:color w:val="000000" w:themeColor="text1"/>
+          <w:lang w:val="en-US" w:eastAsia="zh-CN"/>
+          <w14:textFill>
+            <w14:solidFill>
+              <w14:schemeClr w14:val="tx1"/>
+            </w14:solidFill>
+          </w14:textFill>
+        </w:rPr>
+      </w:pPr>
+      <w:r>
+        <w:rPr>
+          <w:rFonts w:hint="eastAsia" w:eastAsia="宋体"/>
+          <w:color w:val="000000" w:themeColor="text1"/>
+          <w:lang w:val="en-US" w:eastAsia="zh-CN"/>
+          <w14:textFill>
+            <w14:solidFill>
+              <w14:schemeClr w14:val="tx1"/>
+            </w14:solidFill>
+          </w14:textFill>
+        </w:rPr>
+        <w:t>The system must store session details and allow users to view history.</w:t>
+      </w:r>
+    </w:p>
+    <w:p>
+      <w:pPr>
+        <w:numPr>
+          <w:numId w:val="0"/>
+        </w:numPr>
+        <w:ind w:left="360" w:leftChars="0" w:firstLine="480" w:firstLineChars="200"/>
+        <w:rPr>
           <w:rFonts w:hint="default" w:eastAsia="宋体"/>
           <w:color w:val="000000" w:themeColor="text1"/>
           <w:lang w:val="en-US" w:eastAsia="zh-CN"/>
@@ -676,7 +623,7 @@
             </w14:solidFill>
           </w14:textFill>
         </w:rPr>
-        <w:t>If users do not want to continue the challenge, they can actively click to exit the challenge.</w:t>
+        <w:t>The system should send trip data to the backend and the backend should store their trips.</w:t>
       </w:r>
     </w:p>
     <w:p>
@@ -717,6 +664,18 @@
         </w:numPr>
         <w:ind w:left="360" w:leftChars="0" w:firstLine="480"/>
         <w:rPr>
+          <w:rFonts w:hint="default" w:eastAsia="宋体"/>
+          <w:color w:val="000000" w:themeColor="text1"/>
+          <w:lang w:val="en-US" w:eastAsia="zh-CN"/>
+          <w14:textFill>
+            <w14:solidFill>
+              <w14:schemeClr w14:val="tx1"/>
+            </w14:solidFill>
+          </w14:textFill>
+        </w:rPr>
+      </w:pPr>
+      <w:r>
+        <w:rPr>
           <w:rFonts w:hint="eastAsia" w:eastAsia="宋体"/>
           <w:color w:val="000000" w:themeColor="text1"/>
           <w:lang w:val="en-US" w:eastAsia="zh-CN"/>
@@ -726,50 +685,7 @@
             </w14:solidFill>
           </w14:textFill>
         </w:rPr>
-      </w:pPr>
-      <w:r>
-        <w:rPr>
-          <w:rFonts w:hint="eastAsia" w:eastAsia="宋体"/>
-          <w:color w:val="000000" w:themeColor="text1"/>
-          <w:lang w:val="en-US" w:eastAsia="zh-CN"/>
-          <w14:textFill>
-            <w14:solidFill>
-              <w14:schemeClr w14:val="tx1"/>
-            </w14:solidFill>
-          </w14:textFill>
-        </w:rPr>
         <w:t>GPS tracking should have low latency to ensure that walking progress is updated in real time.</w:t>
-      </w:r>
-    </w:p>
-    <w:p>
-      <w:pPr>
-        <w:numPr>
-          <w:numId w:val="0"/>
-        </w:numPr>
-        <w:ind w:left="360" w:leftChars="0" w:firstLine="480"/>
-        <w:rPr>
-          <w:rFonts w:hint="default" w:eastAsia="宋体"/>
-          <w:color w:val="000000" w:themeColor="text1"/>
-          <w:lang w:val="en-US" w:eastAsia="zh-CN"/>
-          <w14:textFill>
-            <w14:solidFill>
-              <w14:schemeClr w14:val="tx1"/>
-            </w14:solidFill>
-          </w14:textFill>
-        </w:rPr>
-      </w:pPr>
-      <w:r>
-        <w:rPr>
-          <w:rFonts w:hint="eastAsia" w:eastAsia="宋体"/>
-          <w:color w:val="000000" w:themeColor="text1"/>
-          <w:lang w:val="en-US" w:eastAsia="zh-CN"/>
-          <w14:textFill>
-            <w14:solidFill>
-              <w14:schemeClr w14:val="tx1"/>
-            </w14:solidFill>
-          </w14:textFill>
-        </w:rPr>
-        <w:t>The system should be able to effectively distinguish between walking speed and non-walking speed to avoid cheating.</w:t>
       </w:r>
     </w:p>
     <w:p>
@@ -963,35 +879,6 @@
             </w14:solidFill>
           </w14:textFill>
         </w:rPr>
-        <w:t>The system should have the speed detection function to distinguish between walking and non-walking modes to avoid cheating.</w:t>
-      </w:r>
-    </w:p>
-    <w:p>
-      <w:pPr>
-        <w:numPr>
-          <w:ilvl w:val="0"/>
-          <w:numId w:val="2"/>
-        </w:numPr>
-        <w:rPr>
-          <w:color w:val="000000" w:themeColor="text1"/>
-          <w14:textFill>
-            <w14:solidFill>
-              <w14:schemeClr w14:val="tx1"/>
-            </w14:solidFill>
-          </w14:textFill>
-        </w:rPr>
-      </w:pPr>
-      <w:r>
-        <w:rPr>
-          <w:rFonts w:hint="eastAsia" w:eastAsia="宋体"/>
-          <w:color w:val="000000" w:themeColor="text1"/>
-          <w:lang w:val="en-US" w:eastAsia="zh-CN"/>
-          <w14:textFill>
-            <w14:solidFill>
-              <w14:schemeClr w14:val="tx1"/>
-            </w14:solidFill>
-          </w14:textFill>
-        </w:rPr>
         <w:t>Data privacy regulations are followed to ensure the security of user location information.</w:t>
       </w:r>
     </w:p>
@@ -1336,7 +1223,7 @@
     <w:p>
       <w:pPr>
         <w:rPr>
-          <w:rFonts w:hint="eastAsia" w:eastAsia="宋体" w:cs="Arial"/>
+          <w:rFonts w:hint="default" w:eastAsia="宋体" w:cs="Arial"/>
           <w:color w:val="000000" w:themeColor="text1"/>
           <w:kern w:val="0"/>
           <w:lang w:val="en-US" w:eastAsia="zh-CN"/>
@@ -1378,7 +1265,431 @@
           </w14:textFill>
           <w14:ligatures w14:val="none"/>
         </w:rPr>
-        <w:t xml:space="preserve"> Users have not completed the 3 kilometers walk at one time</w:t>
+        <w:t xml:space="preserve"> Start tracking</w:t>
+      </w:r>
+    </w:p>
+    <w:p>
+      <w:pPr>
+        <w:rPr>
+          <w:rFonts w:hint="eastAsia" w:eastAsia="宋体" w:cs="Arial"/>
+          <w:color w:val="000000" w:themeColor="text1"/>
+          <w:kern w:val="0"/>
+          <w:lang w:val="en-US" w:eastAsia="zh-CN"/>
+          <w14:textFill>
+            <w14:solidFill>
+              <w14:schemeClr w14:val="tx1"/>
+            </w14:solidFill>
+          </w14:textFill>
+          <w14:ligatures w14:val="none"/>
+        </w:rPr>
+      </w:pPr>
+      <w:r>
+        <w:rPr>
+          <w:rFonts w:hint="eastAsia" w:eastAsia="宋体" w:cs="Arial"/>
+          <w:b/>
+          <w:bCs/>
+          <w:color w:val="000000" w:themeColor="text1"/>
+          <w:kern w:val="0"/>
+          <w:lang w:val="en-US" w:eastAsia="zh-CN"/>
+          <w14:textFill>
+            <w14:solidFill>
+              <w14:schemeClr w14:val="tx1"/>
+            </w14:solidFill>
+          </w14:textFill>
+          <w14:ligatures w14:val="none"/>
+        </w:rPr>
+        <w:t>Given:</w:t>
+      </w:r>
+      <w:r>
+        <w:rPr>
+          <w:rFonts w:hint="eastAsia" w:eastAsia="宋体" w:cs="Arial"/>
+          <w:color w:val="000000" w:themeColor="text1"/>
+          <w:kern w:val="0"/>
+          <w:lang w:val="en-US" w:eastAsia="zh-CN"/>
+          <w14:textFill>
+            <w14:solidFill>
+              <w14:schemeClr w14:val="tx1"/>
+            </w14:solidFill>
+          </w14:textFill>
+          <w14:ligatures w14:val="none"/>
+        </w:rPr>
+        <w:t xml:space="preserve"> The user starts the challenge and GPS is enabled.</w:t>
+      </w:r>
+    </w:p>
+    <w:p>
+      <w:pPr>
+        <w:rPr>
+          <w:rFonts w:hint="default" w:eastAsia="宋体" w:cs="Arial"/>
+          <w:color w:val="000000" w:themeColor="text1"/>
+          <w:kern w:val="0"/>
+          <w:lang w:val="en-US" w:eastAsia="zh-CN"/>
+          <w14:textFill>
+            <w14:solidFill>
+              <w14:schemeClr w14:val="tx1"/>
+            </w14:solidFill>
+          </w14:textFill>
+          <w14:ligatures w14:val="none"/>
+        </w:rPr>
+      </w:pPr>
+      <w:r>
+        <w:rPr>
+          <w:rFonts w:hint="eastAsia" w:eastAsia="宋体" w:cs="Arial"/>
+          <w:b/>
+          <w:bCs/>
+          <w:color w:val="000000" w:themeColor="text1"/>
+          <w:kern w:val="0"/>
+          <w:lang w:val="en-US" w:eastAsia="zh-CN"/>
+          <w14:textFill>
+            <w14:solidFill>
+              <w14:schemeClr w14:val="tx1"/>
+            </w14:solidFill>
+          </w14:textFill>
+          <w14:ligatures w14:val="none"/>
+        </w:rPr>
+        <w:t>When:</w:t>
+      </w:r>
+      <w:r>
+        <w:rPr>
+          <w:rFonts w:hint="eastAsia" w:eastAsia="宋体" w:cs="Arial"/>
+          <w:color w:val="000000" w:themeColor="text1"/>
+          <w:kern w:val="0"/>
+          <w:lang w:val="en-US" w:eastAsia="zh-CN"/>
+          <w14:textFill>
+            <w14:solidFill>
+              <w14:schemeClr w14:val="tx1"/>
+            </w14:solidFill>
+          </w14:textFill>
+          <w14:ligatures w14:val="none"/>
+        </w:rPr>
+        <w:t xml:space="preserve"> The user press the </w:t>
+      </w:r>
+      <w:r>
+        <w:rPr>
+          <w:rFonts w:hint="default" w:eastAsia="宋体" w:cs="Arial"/>
+          <w:color w:val="000000" w:themeColor="text1"/>
+          <w:kern w:val="0"/>
+          <w:lang w:val="en-US" w:eastAsia="zh-CN"/>
+          <w14:textFill>
+            <w14:solidFill>
+              <w14:schemeClr w14:val="tx1"/>
+            </w14:solidFill>
+          </w14:textFill>
+          <w14:ligatures w14:val="none"/>
+        </w:rPr>
+        <w:t>“</w:t>
+      </w:r>
+      <w:r>
+        <w:rPr>
+          <w:rFonts w:hint="eastAsia" w:eastAsia="宋体" w:cs="Arial"/>
+          <w:color w:val="000000" w:themeColor="text1"/>
+          <w:kern w:val="0"/>
+          <w:lang w:val="en-US" w:eastAsia="zh-CN"/>
+          <w14:textFill>
+            <w14:solidFill>
+              <w14:schemeClr w14:val="tx1"/>
+            </w14:solidFill>
+          </w14:textFill>
+          <w14:ligatures w14:val="none"/>
+        </w:rPr>
+        <w:t>Start</w:t>
+      </w:r>
+      <w:r>
+        <w:rPr>
+          <w:rFonts w:hint="default" w:eastAsia="宋体" w:cs="Arial"/>
+          <w:color w:val="000000" w:themeColor="text1"/>
+          <w:kern w:val="0"/>
+          <w:lang w:val="en-US" w:eastAsia="zh-CN"/>
+          <w14:textFill>
+            <w14:solidFill>
+              <w14:schemeClr w14:val="tx1"/>
+            </w14:solidFill>
+          </w14:textFill>
+          <w14:ligatures w14:val="none"/>
+        </w:rPr>
+        <w:t>”</w:t>
+      </w:r>
+      <w:r>
+        <w:rPr>
+          <w:rFonts w:hint="eastAsia" w:eastAsia="宋体" w:cs="Arial"/>
+          <w:color w:val="000000" w:themeColor="text1"/>
+          <w:kern w:val="0"/>
+          <w:lang w:val="en-US" w:eastAsia="zh-CN"/>
+          <w14:textFill>
+            <w14:solidFill>
+              <w14:schemeClr w14:val="tx1"/>
+            </w14:solidFill>
+          </w14:textFill>
+          <w14:ligatures w14:val="none"/>
+        </w:rPr>
+        <w:t xml:space="preserve"> button.</w:t>
+      </w:r>
+    </w:p>
+    <w:p>
+      <w:pPr>
+        <w:rPr>
+          <w:rFonts w:hint="eastAsia" w:eastAsia="宋体" w:cs="Arial"/>
+          <w:color w:val="000000" w:themeColor="text1"/>
+          <w:kern w:val="0"/>
+          <w:lang w:val="en-US" w:eastAsia="zh-CN"/>
+          <w14:textFill>
+            <w14:solidFill>
+              <w14:schemeClr w14:val="tx1"/>
+            </w14:solidFill>
+          </w14:textFill>
+          <w14:ligatures w14:val="none"/>
+        </w:rPr>
+      </w:pPr>
+      <w:r>
+        <w:rPr>
+          <w:rFonts w:hint="eastAsia" w:eastAsia="宋体" w:cs="Arial"/>
+          <w:b/>
+          <w:bCs/>
+          <w:color w:val="000000" w:themeColor="text1"/>
+          <w:kern w:val="0"/>
+          <w:lang w:val="en-US" w:eastAsia="zh-CN"/>
+          <w14:textFill>
+            <w14:solidFill>
+              <w14:schemeClr w14:val="tx1"/>
+            </w14:solidFill>
+          </w14:textFill>
+          <w14:ligatures w14:val="none"/>
+        </w:rPr>
+        <w:t>Then:</w:t>
+      </w:r>
+      <w:r>
+        <w:rPr>
+          <w:rFonts w:hint="eastAsia" w:eastAsia="宋体" w:cs="Arial"/>
+          <w:color w:val="000000" w:themeColor="text1"/>
+          <w:kern w:val="0"/>
+          <w:lang w:val="en-US" w:eastAsia="zh-CN"/>
+          <w14:textFill>
+            <w14:solidFill>
+              <w14:schemeClr w14:val="tx1"/>
+            </w14:solidFill>
+          </w14:textFill>
+          <w14:ligatures w14:val="none"/>
+        </w:rPr>
+        <w:t xml:space="preserve"> The tracking should begin, and their location should be updated on the map.</w:t>
+      </w:r>
+    </w:p>
+    <w:p>
+      <w:pPr>
+        <w:rPr>
+          <w:rFonts w:hint="eastAsia" w:eastAsia="宋体" w:cs="Arial"/>
+          <w:color w:val="000000" w:themeColor="text1"/>
+          <w:kern w:val="0"/>
+          <w:lang w:val="en-US" w:eastAsia="zh-CN"/>
+          <w14:textFill>
+            <w14:solidFill>
+              <w14:schemeClr w14:val="tx1"/>
+            </w14:solidFill>
+          </w14:textFill>
+          <w14:ligatures w14:val="none"/>
+        </w:rPr>
+      </w:pPr>
+    </w:p>
+    <w:p>
+      <w:pPr>
+        <w:rPr>
+          <w:rFonts w:hint="default" w:eastAsia="宋体" w:cs="Arial"/>
+          <w:color w:val="000000" w:themeColor="text1"/>
+          <w:kern w:val="0"/>
+          <w:lang w:val="en-US" w:eastAsia="zh-CN"/>
+          <w14:textFill>
+            <w14:solidFill>
+              <w14:schemeClr w14:val="tx1"/>
+            </w14:solidFill>
+          </w14:textFill>
+          <w14:ligatures w14:val="none"/>
+        </w:rPr>
+      </w:pPr>
+      <w:r>
+        <w:rPr>
+          <w:rFonts w:hint="eastAsia" w:eastAsia="宋体" w:cs="Arial"/>
+          <w:b/>
+          <w:bCs/>
+          <w:color w:val="000000" w:themeColor="text1"/>
+          <w:kern w:val="0"/>
+          <w:lang w:val="en-US" w:eastAsia="zh-CN"/>
+          <w14:textFill>
+            <w14:solidFill>
+              <w14:schemeClr w14:val="tx1"/>
+            </w14:solidFill>
+          </w14:textFill>
+          <w14:ligatures w14:val="none"/>
+        </w:rPr>
+        <w:t>Scene3:</w:t>
+      </w:r>
+      <w:r>
+        <w:rPr>
+          <w:rFonts w:hint="eastAsia" w:eastAsia="宋体" w:cs="Arial"/>
+          <w:color w:val="000000" w:themeColor="text1"/>
+          <w:kern w:val="0"/>
+          <w:lang w:val="en-US" w:eastAsia="zh-CN"/>
+          <w14:textFill>
+            <w14:solidFill>
+              <w14:schemeClr w14:val="tx1"/>
+            </w14:solidFill>
+          </w14:textFill>
+          <w14:ligatures w14:val="none"/>
+        </w:rPr>
+        <w:t xml:space="preserve"> Pause tracking</w:t>
+      </w:r>
+    </w:p>
+    <w:p>
+      <w:pPr>
+        <w:rPr>
+          <w:rFonts w:hint="eastAsia" w:eastAsia="宋体" w:cs="Arial"/>
+          <w:color w:val="000000" w:themeColor="text1"/>
+          <w:kern w:val="0"/>
+          <w:lang w:val="en-US" w:eastAsia="zh-CN"/>
+          <w14:textFill>
+            <w14:solidFill>
+              <w14:schemeClr w14:val="tx1"/>
+            </w14:solidFill>
+          </w14:textFill>
+          <w14:ligatures w14:val="none"/>
+        </w:rPr>
+      </w:pPr>
+      <w:r>
+        <w:rPr>
+          <w:rFonts w:hint="eastAsia" w:eastAsia="宋体" w:cs="Arial"/>
+          <w:b/>
+          <w:bCs/>
+          <w:color w:val="000000" w:themeColor="text1"/>
+          <w:kern w:val="0"/>
+          <w:lang w:val="en-US" w:eastAsia="zh-CN"/>
+          <w14:textFill>
+            <w14:solidFill>
+              <w14:schemeClr w14:val="tx1"/>
+            </w14:solidFill>
+          </w14:textFill>
+          <w14:ligatures w14:val="none"/>
+        </w:rPr>
+        <w:t>Given:</w:t>
+      </w:r>
+      <w:r>
+        <w:rPr>
+          <w:rFonts w:hint="eastAsia" w:eastAsia="宋体" w:cs="Arial"/>
+          <w:color w:val="000000" w:themeColor="text1"/>
+          <w:kern w:val="0"/>
+          <w:lang w:val="en-US" w:eastAsia="zh-CN"/>
+          <w14:textFill>
+            <w14:solidFill>
+              <w14:schemeClr w14:val="tx1"/>
+            </w14:solidFill>
+          </w14:textFill>
+          <w14:ligatures w14:val="none"/>
+        </w:rPr>
+        <w:t xml:space="preserve"> The user is actively tracking a walk.</w:t>
+      </w:r>
+    </w:p>
+    <w:p>
+      <w:pPr>
+        <w:rPr>
+          <w:rFonts w:hint="eastAsia" w:eastAsia="宋体" w:cs="Arial"/>
+          <w:color w:val="000000" w:themeColor="text1"/>
+          <w:kern w:val="0"/>
+          <w:lang w:val="en-US" w:eastAsia="zh-CN"/>
+          <w14:textFill>
+            <w14:solidFill>
+              <w14:schemeClr w14:val="tx1"/>
+            </w14:solidFill>
+          </w14:textFill>
+          <w14:ligatures w14:val="none"/>
+        </w:rPr>
+      </w:pPr>
+      <w:r>
+        <w:rPr>
+          <w:rFonts w:hint="eastAsia" w:eastAsia="宋体" w:cs="Arial"/>
+          <w:b/>
+          <w:bCs/>
+          <w:color w:val="000000" w:themeColor="text1"/>
+          <w:kern w:val="0"/>
+          <w:lang w:val="en-US" w:eastAsia="zh-CN"/>
+          <w14:textFill>
+            <w14:solidFill>
+              <w14:schemeClr w14:val="tx1"/>
+            </w14:solidFill>
+          </w14:textFill>
+          <w14:ligatures w14:val="none"/>
+        </w:rPr>
+        <w:t>When:</w:t>
+      </w:r>
+      <w:r>
+        <w:rPr>
+          <w:rFonts w:hint="eastAsia" w:eastAsia="宋体" w:cs="Arial"/>
+          <w:color w:val="000000" w:themeColor="text1"/>
+          <w:kern w:val="0"/>
+          <w:lang w:val="en-US" w:eastAsia="zh-CN"/>
+          <w14:textFill>
+            <w14:solidFill>
+              <w14:schemeClr w14:val="tx1"/>
+            </w14:solidFill>
+          </w14:textFill>
+          <w14:ligatures w14:val="none"/>
+        </w:rPr>
+        <w:t xml:space="preserve"> The user press the </w:t>
+      </w:r>
+      <w:r>
+        <w:rPr>
+          <w:rFonts w:hint="default" w:eastAsia="宋体" w:cs="Arial"/>
+          <w:color w:val="000000" w:themeColor="text1"/>
+          <w:kern w:val="0"/>
+          <w:lang w:val="en-US" w:eastAsia="zh-CN"/>
+          <w14:textFill>
+            <w14:solidFill>
+              <w14:schemeClr w14:val="tx1"/>
+            </w14:solidFill>
+          </w14:textFill>
+          <w14:ligatures w14:val="none"/>
+        </w:rPr>
+        <w:t>“</w:t>
+      </w:r>
+      <w:r>
+        <w:rPr>
+          <w:rFonts w:hint="eastAsia" w:eastAsia="宋体" w:cs="Arial"/>
+          <w:color w:val="000000" w:themeColor="text1"/>
+          <w:kern w:val="0"/>
+          <w:lang w:val="en-US" w:eastAsia="zh-CN"/>
+          <w14:textFill>
+            <w14:solidFill>
+              <w14:schemeClr w14:val="tx1"/>
+            </w14:solidFill>
+          </w14:textFill>
+          <w14:ligatures w14:val="none"/>
+        </w:rPr>
+        <w:t>Pause</w:t>
+      </w:r>
+      <w:r>
+        <w:rPr>
+          <w:rFonts w:hint="default" w:eastAsia="宋体" w:cs="Arial"/>
+          <w:color w:val="000000" w:themeColor="text1"/>
+          <w:kern w:val="0"/>
+          <w:lang w:val="en-US" w:eastAsia="zh-CN"/>
+          <w14:textFill>
+            <w14:solidFill>
+              <w14:schemeClr w14:val="tx1"/>
+            </w14:solidFill>
+          </w14:textFill>
+          <w14:ligatures w14:val="none"/>
+        </w:rPr>
+        <w:t>”</w:t>
+      </w:r>
+      <w:r>
+        <w:rPr>
+          <w:rFonts w:hint="eastAsia" w:eastAsia="宋体" w:cs="Arial"/>
+          <w:color w:val="000000" w:themeColor="text1"/>
+          <w:kern w:val="0"/>
+          <w:lang w:val="en-US" w:eastAsia="zh-CN"/>
+          <w14:textFill>
+            <w14:solidFill>
+              <w14:schemeClr w14:val="tx1"/>
+            </w14:solidFill>
+          </w14:textFill>
+          <w14:ligatures w14:val="none"/>
+        </w:rPr>
+        <w:t xml:space="preserve"> button.</w:t>
       </w:r>
       <w:bookmarkStart w:id="0" w:name="_GoBack"/>
       <w:bookmarkEnd w:id="0"/>
@@ -1413,6 +1724,118 @@
           </w14:textFill>
           <w14:ligatures w14:val="none"/>
         </w:rPr>
+        <w:t>Then:</w:t>
+      </w:r>
+      <w:r>
+        <w:rPr>
+          <w:rFonts w:hint="eastAsia" w:eastAsia="宋体" w:cs="Arial"/>
+          <w:color w:val="000000" w:themeColor="text1"/>
+          <w:kern w:val="0"/>
+          <w:lang w:val="en-US" w:eastAsia="zh-CN"/>
+          <w14:textFill>
+            <w14:solidFill>
+              <w14:schemeClr w14:val="tx1"/>
+            </w14:solidFill>
+          </w14:textFill>
+          <w14:ligatures w14:val="none"/>
+        </w:rPr>
+        <w:t xml:space="preserve"> The tracking should stop but allow resumption.</w:t>
+      </w:r>
+    </w:p>
+    <w:p>
+      <w:pPr>
+        <w:rPr>
+          <w:rFonts w:hint="eastAsia" w:eastAsia="宋体" w:cs="Arial"/>
+          <w:color w:val="000000" w:themeColor="text1"/>
+          <w:kern w:val="0"/>
+          <w:lang w:val="en-US" w:eastAsia="zh-CN"/>
+          <w14:textFill>
+            <w14:solidFill>
+              <w14:schemeClr w14:val="tx1"/>
+            </w14:solidFill>
+          </w14:textFill>
+          <w14:ligatures w14:val="none"/>
+        </w:rPr>
+      </w:pPr>
+    </w:p>
+    <w:p>
+      <w:pPr>
+        <w:rPr>
+          <w:rFonts w:hint="default" w:eastAsia="宋体" w:cs="Arial"/>
+          <w:color w:val="000000" w:themeColor="text1"/>
+          <w:kern w:val="0"/>
+          <w:lang w:val="en-US" w:eastAsia="zh-CN"/>
+          <w14:textFill>
+            <w14:solidFill>
+              <w14:schemeClr w14:val="tx1"/>
+            </w14:solidFill>
+          </w14:textFill>
+          <w14:ligatures w14:val="none"/>
+        </w:rPr>
+      </w:pPr>
+      <w:r>
+        <w:rPr>
+          <w:rFonts w:hint="eastAsia" w:eastAsia="宋体" w:cs="Arial"/>
+          <w:b/>
+          <w:bCs/>
+          <w:color w:val="000000" w:themeColor="text1"/>
+          <w:kern w:val="0"/>
+          <w:lang w:val="en-US" w:eastAsia="zh-CN"/>
+          <w14:textFill>
+            <w14:solidFill>
+              <w14:schemeClr w14:val="tx1"/>
+            </w14:solidFill>
+          </w14:textFill>
+          <w14:ligatures w14:val="none"/>
+        </w:rPr>
+        <w:t>Scene4:</w:t>
+      </w:r>
+      <w:r>
+        <w:rPr>
+          <w:rFonts w:hint="eastAsia" w:eastAsia="宋体" w:cs="Arial"/>
+          <w:color w:val="000000" w:themeColor="text1"/>
+          <w:kern w:val="0"/>
+          <w:lang w:val="en-US" w:eastAsia="zh-CN"/>
+          <w14:textFill>
+            <w14:solidFill>
+              <w14:schemeClr w14:val="tx1"/>
+            </w14:solidFill>
+          </w14:textFill>
+          <w14:ligatures w14:val="none"/>
+        </w:rPr>
+        <w:t xml:space="preserve"> Stop tracking</w:t>
+      </w:r>
+    </w:p>
+    <w:p>
+      <w:pPr>
+        <w:rPr>
+          <w:rFonts w:hint="eastAsia" w:eastAsia="宋体" w:cs="Arial"/>
+          <w:color w:val="000000" w:themeColor="text1"/>
+          <w:kern w:val="0"/>
+          <w:lang w:val="en-US" w:eastAsia="zh-CN"/>
+          <w14:textFill>
+            <w14:solidFill>
+              <w14:schemeClr w14:val="tx1"/>
+            </w14:solidFill>
+          </w14:textFill>
+          <w14:ligatures w14:val="none"/>
+        </w:rPr>
+      </w:pPr>
+      <w:r>
+        <w:rPr>
+          <w:rFonts w:hint="eastAsia" w:eastAsia="宋体" w:cs="Arial"/>
+          <w:b/>
+          <w:bCs/>
+          <w:color w:val="000000" w:themeColor="text1"/>
+          <w:kern w:val="0"/>
+          <w:lang w:val="en-US" w:eastAsia="zh-CN"/>
+          <w14:textFill>
+            <w14:solidFill>
+              <w14:schemeClr w14:val="tx1"/>
+            </w14:solidFill>
+          </w14:textFill>
+          <w14:ligatures w14:val="none"/>
+        </w:rPr>
         <w:t>Given:</w:t>
       </w:r>
       <w:r>
@@ -1428,11 +1851,57 @@
           </w14:textFill>
           <w14:ligatures w14:val="none"/>
         </w:rPr>
-        <w:t xml:space="preserve"> The user starts the challenge but wants to stop before the walk reaches 3 kilometers.</w:t>
-      </w:r>
-    </w:p>
-    <w:p>
-      <w:pPr>
+        <w:t xml:space="preserve"> The user has started tracking.</w:t>
+      </w:r>
+    </w:p>
+    <w:p>
+      <w:pPr>
+        <w:rPr>
+          <w:rFonts w:hint="eastAsia" w:eastAsia="宋体" w:cs="Arial"/>
+          <w:color w:val="000000" w:themeColor="text1"/>
+          <w:kern w:val="0"/>
+          <w:lang w:val="en-US" w:eastAsia="zh-CN"/>
+          <w14:textFill>
+            <w14:solidFill>
+              <w14:schemeClr w14:val="tx1"/>
+            </w14:solidFill>
+          </w14:textFill>
+          <w14:ligatures w14:val="none"/>
+        </w:rPr>
+      </w:pPr>
+      <w:r>
+        <w:rPr>
+          <w:rFonts w:hint="eastAsia" w:eastAsia="宋体" w:cs="Arial"/>
+          <w:b/>
+          <w:bCs/>
+          <w:color w:val="000000" w:themeColor="text1"/>
+          <w:kern w:val="0"/>
+          <w:lang w:val="en-US" w:eastAsia="zh-CN"/>
+          <w14:textFill>
+            <w14:solidFill>
+              <w14:schemeClr w14:val="tx1"/>
+            </w14:solidFill>
+          </w14:textFill>
+          <w14:ligatures w14:val="none"/>
+        </w:rPr>
+        <w:t>When:</w:t>
+      </w:r>
+      <w:r>
+        <w:rPr>
+          <w:rFonts w:hint="eastAsia" w:eastAsia="宋体" w:cs="Arial"/>
+          <w:color w:val="000000" w:themeColor="text1"/>
+          <w:kern w:val="0"/>
+          <w:lang w:val="en-US" w:eastAsia="zh-CN"/>
+          <w14:textFill>
+            <w14:solidFill>
+              <w14:schemeClr w14:val="tx1"/>
+            </w14:solidFill>
+          </w14:textFill>
+          <w14:ligatures w14:val="none"/>
+        </w:rPr>
+        <w:t xml:space="preserve"> The user press the </w:t>
+      </w:r>
+      <w:r>
         <w:rPr>
           <w:rFonts w:hint="default" w:eastAsia="宋体" w:cs="Arial"/>
           <w:color w:val="000000" w:themeColor="text1"/>
@@ -1445,6 +1914,228 @@
           </w14:textFill>
           <w14:ligatures w14:val="none"/>
         </w:rPr>
+        <w:t>“</w:t>
+      </w:r>
+      <w:r>
+        <w:rPr>
+          <w:rFonts w:hint="eastAsia" w:eastAsia="宋体" w:cs="Arial"/>
+          <w:color w:val="000000" w:themeColor="text1"/>
+          <w:kern w:val="0"/>
+          <w:lang w:val="en-US" w:eastAsia="zh-CN"/>
+          <w14:textFill>
+            <w14:solidFill>
+              <w14:schemeClr w14:val="tx1"/>
+            </w14:solidFill>
+          </w14:textFill>
+          <w14:ligatures w14:val="none"/>
+        </w:rPr>
+        <w:t>End</w:t>
+      </w:r>
+      <w:r>
+        <w:rPr>
+          <w:rFonts w:hint="default" w:eastAsia="宋体" w:cs="Arial"/>
+          <w:color w:val="000000" w:themeColor="text1"/>
+          <w:kern w:val="0"/>
+          <w:lang w:val="en-US" w:eastAsia="zh-CN"/>
+          <w14:textFill>
+            <w14:solidFill>
+              <w14:schemeClr w14:val="tx1"/>
+            </w14:solidFill>
+          </w14:textFill>
+          <w14:ligatures w14:val="none"/>
+        </w:rPr>
+        <w:t>”</w:t>
+      </w:r>
+      <w:r>
+        <w:rPr>
+          <w:rFonts w:hint="eastAsia" w:eastAsia="宋体" w:cs="Arial"/>
+          <w:color w:val="000000" w:themeColor="text1"/>
+          <w:kern w:val="0"/>
+          <w:lang w:val="en-US" w:eastAsia="zh-CN"/>
+          <w14:textFill>
+            <w14:solidFill>
+              <w14:schemeClr w14:val="tx1"/>
+            </w14:solidFill>
+          </w14:textFill>
+          <w14:ligatures w14:val="none"/>
+        </w:rPr>
+        <w:t xml:space="preserve"> button.</w:t>
+      </w:r>
+    </w:p>
+    <w:p>
+      <w:pPr>
+        <w:rPr>
+          <w:rFonts w:hint="eastAsia" w:eastAsia="宋体" w:cs="Arial"/>
+          <w:color w:val="000000" w:themeColor="text1"/>
+          <w:kern w:val="0"/>
+          <w:lang w:val="en-US" w:eastAsia="zh-CN"/>
+          <w14:textFill>
+            <w14:solidFill>
+              <w14:schemeClr w14:val="tx1"/>
+            </w14:solidFill>
+          </w14:textFill>
+          <w14:ligatures w14:val="none"/>
+        </w:rPr>
+      </w:pPr>
+      <w:r>
+        <w:rPr>
+          <w:rFonts w:hint="eastAsia" w:eastAsia="宋体" w:cs="Arial"/>
+          <w:b/>
+          <w:bCs/>
+          <w:color w:val="000000" w:themeColor="text1"/>
+          <w:kern w:val="0"/>
+          <w:lang w:val="en-US" w:eastAsia="zh-CN"/>
+          <w14:textFill>
+            <w14:solidFill>
+              <w14:schemeClr w14:val="tx1"/>
+            </w14:solidFill>
+          </w14:textFill>
+          <w14:ligatures w14:val="none"/>
+        </w:rPr>
+        <w:t>Then:</w:t>
+      </w:r>
+      <w:r>
+        <w:rPr>
+          <w:rFonts w:hint="eastAsia" w:eastAsia="宋体" w:cs="Arial"/>
+          <w:color w:val="000000" w:themeColor="text1"/>
+          <w:kern w:val="0"/>
+          <w:lang w:val="en-US" w:eastAsia="zh-CN"/>
+          <w14:textFill>
+            <w14:solidFill>
+              <w14:schemeClr w14:val="tx1"/>
+            </w14:solidFill>
+          </w14:textFill>
+          <w14:ligatures w14:val="none"/>
+        </w:rPr>
+        <w:t xml:space="preserve"> The session should be saved, and they should be notified whether they met the 3km goal.</w:t>
+      </w:r>
+    </w:p>
+    <w:p>
+      <w:pPr>
+        <w:rPr>
+          <w:rFonts w:hint="eastAsia" w:eastAsia="宋体" w:cs="Arial"/>
+          <w:color w:val="000000" w:themeColor="text1"/>
+          <w:kern w:val="0"/>
+          <w:lang w:val="en-US" w:eastAsia="zh-CN"/>
+          <w14:textFill>
+            <w14:solidFill>
+              <w14:schemeClr w14:val="tx1"/>
+            </w14:solidFill>
+          </w14:textFill>
+          <w14:ligatures w14:val="none"/>
+        </w:rPr>
+      </w:pPr>
+    </w:p>
+    <w:p>
+      <w:pPr>
+        <w:rPr>
+          <w:rFonts w:hint="eastAsia" w:eastAsia="宋体" w:cs="Arial"/>
+          <w:color w:val="000000" w:themeColor="text1"/>
+          <w:kern w:val="0"/>
+          <w:lang w:val="en-US" w:eastAsia="zh-CN"/>
+          <w14:textFill>
+            <w14:solidFill>
+              <w14:schemeClr w14:val="tx1"/>
+            </w14:solidFill>
+          </w14:textFill>
+          <w14:ligatures w14:val="none"/>
+        </w:rPr>
+      </w:pPr>
+      <w:r>
+        <w:rPr>
+          <w:rFonts w:hint="eastAsia" w:eastAsia="宋体" w:cs="Arial"/>
+          <w:b/>
+          <w:bCs/>
+          <w:color w:val="000000" w:themeColor="text1"/>
+          <w:kern w:val="0"/>
+          <w:lang w:val="en-US" w:eastAsia="zh-CN"/>
+          <w14:textFill>
+            <w14:solidFill>
+              <w14:schemeClr w14:val="tx1"/>
+            </w14:solidFill>
+          </w14:textFill>
+          <w14:ligatures w14:val="none"/>
+        </w:rPr>
+        <w:t>Scene5:</w:t>
+      </w:r>
+      <w:r>
+        <w:rPr>
+          <w:rFonts w:hint="eastAsia" w:eastAsia="宋体" w:cs="Arial"/>
+          <w:color w:val="000000" w:themeColor="text1"/>
+          <w:kern w:val="0"/>
+          <w:lang w:val="en-US" w:eastAsia="zh-CN"/>
+          <w14:textFill>
+            <w14:solidFill>
+              <w14:schemeClr w14:val="tx1"/>
+            </w14:solidFill>
+          </w14:textFill>
+          <w14:ligatures w14:val="none"/>
+        </w:rPr>
+        <w:t xml:space="preserve"> View history</w:t>
+      </w:r>
+    </w:p>
+    <w:p>
+      <w:pPr>
+        <w:rPr>
+          <w:rFonts w:hint="eastAsia" w:eastAsia="宋体" w:cs="Arial"/>
+          <w:color w:val="000000" w:themeColor="text1"/>
+          <w:kern w:val="0"/>
+          <w:lang w:val="en-US" w:eastAsia="zh-CN"/>
+          <w14:textFill>
+            <w14:solidFill>
+              <w14:schemeClr w14:val="tx1"/>
+            </w14:solidFill>
+          </w14:textFill>
+          <w14:ligatures w14:val="none"/>
+        </w:rPr>
+      </w:pPr>
+      <w:r>
+        <w:rPr>
+          <w:rFonts w:hint="eastAsia" w:eastAsia="宋体" w:cs="Arial"/>
+          <w:b/>
+          <w:bCs/>
+          <w:color w:val="000000" w:themeColor="text1"/>
+          <w:kern w:val="0"/>
+          <w:lang w:val="en-US" w:eastAsia="zh-CN"/>
+          <w14:textFill>
+            <w14:solidFill>
+              <w14:schemeClr w14:val="tx1"/>
+            </w14:solidFill>
+          </w14:textFill>
+          <w14:ligatures w14:val="none"/>
+        </w:rPr>
+        <w:t>Given:</w:t>
+      </w:r>
+      <w:r>
+        <w:rPr>
+          <w:rFonts w:hint="eastAsia" w:eastAsia="宋体" w:cs="Arial"/>
+          <w:color w:val="000000" w:themeColor="text1"/>
+          <w:kern w:val="0"/>
+          <w:lang w:val="en-US" w:eastAsia="zh-CN"/>
+          <w14:textFill>
+            <w14:solidFill>
+              <w14:schemeClr w14:val="tx1"/>
+            </w14:solidFill>
+          </w14:textFill>
+          <w14:ligatures w14:val="none"/>
+        </w:rPr>
+        <w:t xml:space="preserve"> The user has completed past walking sessions.</w:t>
+      </w:r>
+    </w:p>
+    <w:p>
+      <w:pPr>
+        <w:rPr>
+          <w:rFonts w:hint="eastAsia" w:eastAsia="宋体" w:cs="Arial"/>
+          <w:color w:val="000000" w:themeColor="text1"/>
+          <w:kern w:val="0"/>
+          <w:lang w:val="en-US" w:eastAsia="zh-CN"/>
+          <w14:textFill>
+            <w14:solidFill>
+              <w14:schemeClr w14:val="tx1"/>
+            </w14:solidFill>
+          </w14:textFill>
+          <w14:ligatures w14:val="none"/>
+        </w:rPr>
       </w:pPr>
       <w:r>
         <w:rPr>
@@ -1476,13 +2167,73 @@
           </w14:textFill>
           <w14:ligatures w14:val="none"/>
         </w:rPr>
-        <w:t xml:space="preserve"> The user exists the game.</w:t>
-      </w:r>
-    </w:p>
-    <w:p>
-      <w:pPr>
-        <w:rPr>
-          <w:rFonts w:hint="eastAsia" w:eastAsia="宋体" w:cs="Arial"/>
+        <w:t xml:space="preserve"> The user switch to the </w:t>
+      </w:r>
+      <w:r>
+        <w:rPr>
+          <w:rFonts w:hint="default" w:eastAsia="宋体" w:cs="Arial"/>
+          <w:color w:val="000000" w:themeColor="text1"/>
+          <w:kern w:val="0"/>
+          <w:lang w:val="en-US" w:eastAsia="zh-CN"/>
+          <w14:textFill>
+            <w14:solidFill>
+              <w14:schemeClr w14:val="tx1"/>
+            </w14:solidFill>
+          </w14:textFill>
+          <w14:ligatures w14:val="none"/>
+        </w:rPr>
+        <w:t>“</w:t>
+      </w:r>
+      <w:r>
+        <w:rPr>
+          <w:rFonts w:hint="eastAsia" w:eastAsia="宋体" w:cs="Arial"/>
+          <w:color w:val="000000" w:themeColor="text1"/>
+          <w:kern w:val="0"/>
+          <w:lang w:val="en-US" w:eastAsia="zh-CN"/>
+          <w14:textFill>
+            <w14:solidFill>
+              <w14:schemeClr w14:val="tx1"/>
+            </w14:solidFill>
+          </w14:textFill>
+          <w14:ligatures w14:val="none"/>
+        </w:rPr>
+        <w:t>History</w:t>
+      </w:r>
+      <w:r>
+        <w:rPr>
+          <w:rFonts w:hint="default" w:eastAsia="宋体" w:cs="Arial"/>
+          <w:color w:val="000000" w:themeColor="text1"/>
+          <w:kern w:val="0"/>
+          <w:lang w:val="en-US" w:eastAsia="zh-CN"/>
+          <w14:textFill>
+            <w14:solidFill>
+              <w14:schemeClr w14:val="tx1"/>
+            </w14:solidFill>
+          </w14:textFill>
+          <w14:ligatures w14:val="none"/>
+        </w:rPr>
+        <w:t>”</w:t>
+      </w:r>
+      <w:r>
+        <w:rPr>
+          <w:rFonts w:hint="eastAsia" w:eastAsia="宋体" w:cs="Arial"/>
+          <w:color w:val="000000" w:themeColor="text1"/>
+          <w:kern w:val="0"/>
+          <w:lang w:val="en-US" w:eastAsia="zh-CN"/>
+          <w14:textFill>
+            <w14:solidFill>
+              <w14:schemeClr w14:val="tx1"/>
+            </w14:solidFill>
+          </w14:textFill>
+          <w14:ligatures w14:val="none"/>
+        </w:rPr>
+        <w:t xml:space="preserve"> tab.</w:t>
+      </w:r>
+    </w:p>
+    <w:p>
+      <w:pPr>
+        <w:rPr>
+          <w:rFonts w:hint="default" w:eastAsia="宋体" w:cs="Arial"/>
           <w:color w:val="000000" w:themeColor="text1"/>
           <w:kern w:val="0"/>
           <w:lang w:val="en-US" w:eastAsia="zh-CN"/>
@@ -1554,453 +2305,7 @@
           </w14:textFill>
           <w14:ligatures w14:val="none"/>
         </w:rPr>
-        <w:t>s current progress is invalid.</w:t>
-      </w:r>
-    </w:p>
-    <w:p>
-      <w:pPr>
-        <w:rPr>
-          <w:rFonts w:hint="eastAsia" w:eastAsia="宋体" w:cs="Arial"/>
-          <w:color w:val="000000" w:themeColor="text1"/>
-          <w:kern w:val="0"/>
-          <w:lang w:val="en-US" w:eastAsia="zh-CN"/>
-          <w14:textFill>
-            <w14:solidFill>
-              <w14:schemeClr w14:val="tx1"/>
-            </w14:solidFill>
-          </w14:textFill>
-          <w14:ligatures w14:val="none"/>
-        </w:rPr>
-      </w:pPr>
-    </w:p>
-    <w:p>
-      <w:pPr>
-        <w:rPr>
-          <w:rFonts w:hint="eastAsia" w:eastAsia="宋体" w:cs="Arial"/>
-          <w:color w:val="000000" w:themeColor="text1"/>
-          <w:kern w:val="0"/>
-          <w:lang w:val="en-US" w:eastAsia="zh-CN"/>
-          <w14:textFill>
-            <w14:solidFill>
-              <w14:schemeClr w14:val="tx1"/>
-            </w14:solidFill>
-          </w14:textFill>
-          <w14:ligatures w14:val="none"/>
-        </w:rPr>
-      </w:pPr>
-      <w:r>
-        <w:rPr>
-          <w:rFonts w:hint="eastAsia" w:eastAsia="宋体" w:cs="Arial"/>
-          <w:b/>
-          <w:bCs/>
-          <w:color w:val="000000" w:themeColor="text1"/>
-          <w:kern w:val="0"/>
-          <w:lang w:val="en-US" w:eastAsia="zh-CN"/>
-          <w14:textFill>
-            <w14:solidFill>
-              <w14:schemeClr w14:val="tx1"/>
-            </w14:solidFill>
-          </w14:textFill>
-          <w14:ligatures w14:val="none"/>
-        </w:rPr>
-        <w:t>Scene3:</w:t>
-      </w:r>
-      <w:r>
-        <w:rPr>
-          <w:rFonts w:hint="eastAsia" w:eastAsia="宋体" w:cs="Arial"/>
-          <w:color w:val="000000" w:themeColor="text1"/>
-          <w:kern w:val="0"/>
-          <w:lang w:val="en-US" w:eastAsia="zh-CN"/>
-          <w14:textFill>
-            <w14:solidFill>
-              <w14:schemeClr w14:val="tx1"/>
-            </w14:solidFill>
-          </w14:textFill>
-          <w14:ligatures w14:val="none"/>
-        </w:rPr>
-        <w:t xml:space="preserve"> Cheating behavior has occurred</w:t>
-      </w:r>
-    </w:p>
-    <w:p>
-      <w:pPr>
-        <w:rPr>
-          <w:rFonts w:hint="eastAsia" w:eastAsia="宋体" w:cs="Arial"/>
-          <w:color w:val="000000" w:themeColor="text1"/>
-          <w:kern w:val="0"/>
-          <w:lang w:val="en-US" w:eastAsia="zh-CN"/>
-          <w14:textFill>
-            <w14:solidFill>
-              <w14:schemeClr w14:val="tx1"/>
-            </w14:solidFill>
-          </w14:textFill>
-          <w14:ligatures w14:val="none"/>
-        </w:rPr>
-      </w:pPr>
-      <w:r>
-        <w:rPr>
-          <w:rFonts w:hint="eastAsia" w:eastAsia="宋体" w:cs="Arial"/>
-          <w:b/>
-          <w:bCs/>
-          <w:color w:val="000000" w:themeColor="text1"/>
-          <w:kern w:val="0"/>
-          <w:lang w:val="en-US" w:eastAsia="zh-CN"/>
-          <w14:textFill>
-            <w14:solidFill>
-              <w14:schemeClr w14:val="tx1"/>
-            </w14:solidFill>
-          </w14:textFill>
-          <w14:ligatures w14:val="none"/>
-        </w:rPr>
-        <w:t>Given:</w:t>
-      </w:r>
-      <w:r>
-        <w:rPr>
-          <w:rFonts w:hint="eastAsia" w:eastAsia="宋体" w:cs="Arial"/>
-          <w:color w:val="000000" w:themeColor="text1"/>
-          <w:kern w:val="0"/>
-          <w:lang w:val="en-US" w:eastAsia="zh-CN"/>
-          <w14:textFill>
-            <w14:solidFill>
-              <w14:schemeClr w14:val="tx1"/>
-            </w14:solidFill>
-          </w14:textFill>
-          <w14:ligatures w14:val="none"/>
-        </w:rPr>
-        <w:t xml:space="preserve"> The user is moving at an abnormal speed.</w:t>
-      </w:r>
-    </w:p>
-    <w:p>
-      <w:pPr>
-        <w:rPr>
-          <w:rFonts w:hint="eastAsia" w:eastAsia="宋体" w:cs="Arial"/>
-          <w:color w:val="000000" w:themeColor="text1"/>
-          <w:kern w:val="0"/>
-          <w:lang w:val="en-US" w:eastAsia="zh-CN"/>
-          <w14:textFill>
-            <w14:solidFill>
-              <w14:schemeClr w14:val="tx1"/>
-            </w14:solidFill>
-          </w14:textFill>
-          <w14:ligatures w14:val="none"/>
-        </w:rPr>
-      </w:pPr>
-      <w:r>
-        <w:rPr>
-          <w:rFonts w:hint="eastAsia" w:eastAsia="宋体" w:cs="Arial"/>
-          <w:b/>
-          <w:bCs/>
-          <w:color w:val="000000" w:themeColor="text1"/>
-          <w:kern w:val="0"/>
-          <w:lang w:val="en-US" w:eastAsia="zh-CN"/>
-          <w14:textFill>
-            <w14:solidFill>
-              <w14:schemeClr w14:val="tx1"/>
-            </w14:solidFill>
-          </w14:textFill>
-          <w14:ligatures w14:val="none"/>
-        </w:rPr>
-        <w:t>When:</w:t>
-      </w:r>
-      <w:r>
-        <w:rPr>
-          <w:rFonts w:hint="eastAsia" w:eastAsia="宋体" w:cs="Arial"/>
-          <w:color w:val="000000" w:themeColor="text1"/>
-          <w:kern w:val="0"/>
-          <w:lang w:val="en-US" w:eastAsia="zh-CN"/>
-          <w14:textFill>
-            <w14:solidFill>
-              <w14:schemeClr w14:val="tx1"/>
-            </w14:solidFill>
-          </w14:textFill>
-          <w14:ligatures w14:val="none"/>
-        </w:rPr>
-        <w:t xml:space="preserve"> The system detects an abnormal speed.</w:t>
-      </w:r>
-    </w:p>
-    <w:p>
-      <w:pPr>
-        <w:rPr>
-          <w:rFonts w:hint="eastAsia" w:eastAsia="宋体" w:cs="Arial"/>
-          <w:color w:val="000000" w:themeColor="text1"/>
-          <w:kern w:val="0"/>
-          <w:lang w:val="en-US" w:eastAsia="zh-CN"/>
-          <w14:textFill>
-            <w14:solidFill>
-              <w14:schemeClr w14:val="tx1"/>
-            </w14:solidFill>
-          </w14:textFill>
-          <w14:ligatures w14:val="none"/>
-        </w:rPr>
-      </w:pPr>
-      <w:r>
-        <w:rPr>
-          <w:rFonts w:hint="eastAsia" w:eastAsia="宋体" w:cs="Arial"/>
-          <w:b/>
-          <w:bCs/>
-          <w:color w:val="000000" w:themeColor="text1"/>
-          <w:kern w:val="0"/>
-          <w:lang w:val="en-US" w:eastAsia="zh-CN"/>
-          <w14:textFill>
-            <w14:solidFill>
-              <w14:schemeClr w14:val="tx1"/>
-            </w14:solidFill>
-          </w14:textFill>
-          <w14:ligatures w14:val="none"/>
-        </w:rPr>
-        <w:t>Then:</w:t>
-      </w:r>
-      <w:r>
-        <w:rPr>
-          <w:rFonts w:hint="eastAsia" w:eastAsia="宋体" w:cs="Arial"/>
-          <w:color w:val="000000" w:themeColor="text1"/>
-          <w:kern w:val="0"/>
-          <w:lang w:val="en-US" w:eastAsia="zh-CN"/>
-          <w14:textFill>
-            <w14:solidFill>
-              <w14:schemeClr w14:val="tx1"/>
-            </w14:solidFill>
-          </w14:textFill>
-          <w14:ligatures w14:val="none"/>
-        </w:rPr>
-        <w:t xml:space="preserve"> The system gives the prompt, and the user</w:t>
-      </w:r>
-      <w:r>
-        <w:rPr>
-          <w:rFonts w:hint="default" w:eastAsia="宋体" w:cs="Arial"/>
-          <w:color w:val="000000" w:themeColor="text1"/>
-          <w:kern w:val="0"/>
-          <w:lang w:val="en-US" w:eastAsia="zh-CN"/>
-          <w14:textFill>
-            <w14:solidFill>
-              <w14:schemeClr w14:val="tx1"/>
-            </w14:solidFill>
-          </w14:textFill>
-          <w14:ligatures w14:val="none"/>
-        </w:rPr>
-        <w:t>’</w:t>
-      </w:r>
-      <w:r>
-        <w:rPr>
-          <w:rFonts w:hint="eastAsia" w:eastAsia="宋体" w:cs="Arial"/>
-          <w:color w:val="000000" w:themeColor="text1"/>
-          <w:kern w:val="0"/>
-          <w:lang w:val="en-US" w:eastAsia="zh-CN"/>
-          <w14:textFill>
-            <w14:solidFill>
-              <w14:schemeClr w14:val="tx1"/>
-            </w14:solidFill>
-          </w14:textFill>
-          <w14:ligatures w14:val="none"/>
-        </w:rPr>
-        <w:t>s current progress is invalid, click to quit the game.</w:t>
-      </w:r>
-    </w:p>
-    <w:p>
-      <w:pPr>
-        <w:rPr>
-          <w:rFonts w:hint="eastAsia" w:eastAsia="宋体" w:cs="Arial"/>
-          <w:color w:val="000000" w:themeColor="text1"/>
-          <w:kern w:val="0"/>
-          <w:lang w:val="en-US" w:eastAsia="zh-CN"/>
-          <w14:textFill>
-            <w14:solidFill>
-              <w14:schemeClr w14:val="tx1"/>
-            </w14:solidFill>
-          </w14:textFill>
-          <w14:ligatures w14:val="none"/>
-        </w:rPr>
-      </w:pPr>
-    </w:p>
-    <w:p>
-      <w:pPr>
-        <w:rPr>
-          <w:rFonts w:hint="eastAsia" w:eastAsia="宋体" w:cs="Arial"/>
-          <w:color w:val="000000" w:themeColor="text1"/>
-          <w:kern w:val="0"/>
-          <w:lang w:val="en-US" w:eastAsia="zh-CN"/>
-          <w14:textFill>
-            <w14:solidFill>
-              <w14:schemeClr w14:val="tx1"/>
-            </w14:solidFill>
-          </w14:textFill>
-          <w14:ligatures w14:val="none"/>
-        </w:rPr>
-      </w:pPr>
-      <w:r>
-        <w:rPr>
-          <w:rFonts w:hint="eastAsia" w:eastAsia="宋体" w:cs="Arial"/>
-          <w:b/>
-          <w:bCs/>
-          <w:color w:val="000000" w:themeColor="text1"/>
-          <w:kern w:val="0"/>
-          <w:lang w:val="en-US" w:eastAsia="zh-CN"/>
-          <w14:textFill>
-            <w14:solidFill>
-              <w14:schemeClr w14:val="tx1"/>
-            </w14:solidFill>
-          </w14:textFill>
-          <w14:ligatures w14:val="none"/>
-        </w:rPr>
-        <w:t>Scene4:</w:t>
-      </w:r>
-      <w:r>
-        <w:rPr>
-          <w:rFonts w:hint="eastAsia" w:eastAsia="宋体" w:cs="Arial"/>
-          <w:color w:val="000000" w:themeColor="text1"/>
-          <w:kern w:val="0"/>
-          <w:lang w:val="en-US" w:eastAsia="zh-CN"/>
-          <w14:textFill>
-            <w14:solidFill>
-              <w14:schemeClr w14:val="tx1"/>
-            </w14:solidFill>
-          </w14:textFill>
-          <w14:ligatures w14:val="none"/>
-        </w:rPr>
-        <w:t xml:space="preserve"> Users denies GPS access</w:t>
-      </w:r>
-    </w:p>
-    <w:p>
-      <w:pPr>
-        <w:rPr>
-          <w:rFonts w:hint="eastAsia" w:eastAsia="宋体" w:cs="Arial"/>
-          <w:color w:val="000000" w:themeColor="text1"/>
-          <w:kern w:val="0"/>
-          <w:lang w:val="en-US" w:eastAsia="zh-CN"/>
-          <w14:textFill>
-            <w14:solidFill>
-              <w14:schemeClr w14:val="tx1"/>
-            </w14:solidFill>
-          </w14:textFill>
-          <w14:ligatures w14:val="none"/>
-        </w:rPr>
-      </w:pPr>
-      <w:r>
-        <w:rPr>
-          <w:rFonts w:hint="eastAsia" w:eastAsia="宋体" w:cs="Arial"/>
-          <w:b/>
-          <w:bCs/>
-          <w:color w:val="000000" w:themeColor="text1"/>
-          <w:kern w:val="0"/>
-          <w:lang w:val="en-US" w:eastAsia="zh-CN"/>
-          <w14:textFill>
-            <w14:solidFill>
-              <w14:schemeClr w14:val="tx1"/>
-            </w14:solidFill>
-          </w14:textFill>
-          <w14:ligatures w14:val="none"/>
-        </w:rPr>
-        <w:t>Given:</w:t>
-      </w:r>
-      <w:r>
-        <w:rPr>
-          <w:rFonts w:hint="eastAsia" w:eastAsia="宋体" w:cs="Arial"/>
-          <w:color w:val="000000" w:themeColor="text1"/>
-          <w:kern w:val="0"/>
-          <w:lang w:val="en-US" w:eastAsia="zh-CN"/>
-          <w14:textFill>
-            <w14:solidFill>
-              <w14:schemeClr w14:val="tx1"/>
-            </w14:solidFill>
-          </w14:textFill>
-          <w14:ligatures w14:val="none"/>
-        </w:rPr>
-        <w:t xml:space="preserve"> The user has not authorized GPS access.</w:t>
-      </w:r>
-    </w:p>
-    <w:p>
-      <w:pPr>
-        <w:rPr>
-          <w:rFonts w:hint="eastAsia" w:eastAsia="宋体" w:cs="Arial"/>
-          <w:color w:val="000000" w:themeColor="text1"/>
-          <w:kern w:val="0"/>
-          <w:lang w:val="en-US" w:eastAsia="zh-CN"/>
-          <w14:textFill>
-            <w14:solidFill>
-              <w14:schemeClr w14:val="tx1"/>
-            </w14:solidFill>
-          </w14:textFill>
-          <w14:ligatures w14:val="none"/>
-        </w:rPr>
-      </w:pPr>
-      <w:r>
-        <w:rPr>
-          <w:rFonts w:hint="eastAsia" w:eastAsia="宋体" w:cs="Arial"/>
-          <w:b/>
-          <w:bCs/>
-          <w:color w:val="000000" w:themeColor="text1"/>
-          <w:kern w:val="0"/>
-          <w:lang w:val="en-US" w:eastAsia="zh-CN"/>
-          <w14:textFill>
-            <w14:solidFill>
-              <w14:schemeClr w14:val="tx1"/>
-            </w14:solidFill>
-          </w14:textFill>
-          <w14:ligatures w14:val="none"/>
-        </w:rPr>
-        <w:t>When:</w:t>
-      </w:r>
-      <w:r>
-        <w:rPr>
-          <w:rFonts w:hint="eastAsia" w:eastAsia="宋体" w:cs="Arial"/>
-          <w:color w:val="000000" w:themeColor="text1"/>
-          <w:kern w:val="0"/>
-          <w:lang w:val="en-US" w:eastAsia="zh-CN"/>
-          <w14:textFill>
-            <w14:solidFill>
-              <w14:schemeClr w14:val="tx1"/>
-            </w14:solidFill>
-          </w14:textFill>
-          <w14:ligatures w14:val="none"/>
-        </w:rPr>
-        <w:t xml:space="preserve"> The user tries to start the task challenge.</w:t>
-      </w:r>
-    </w:p>
-    <w:p>
-      <w:pPr>
-        <w:rPr>
-          <w:rFonts w:hint="default" w:eastAsia="宋体" w:cs="Arial"/>
-          <w:color w:val="000000" w:themeColor="text1"/>
-          <w:kern w:val="0"/>
-          <w:lang w:val="en-US" w:eastAsia="zh-CN"/>
-          <w14:textFill>
-            <w14:solidFill>
-              <w14:schemeClr w14:val="tx1"/>
-            </w14:solidFill>
-          </w14:textFill>
-          <w14:ligatures w14:val="none"/>
-        </w:rPr>
-      </w:pPr>
-      <w:r>
-        <w:rPr>
-          <w:rFonts w:hint="eastAsia" w:eastAsia="宋体" w:cs="Arial"/>
-          <w:b/>
-          <w:bCs/>
-          <w:color w:val="000000" w:themeColor="text1"/>
-          <w:kern w:val="0"/>
-          <w:lang w:val="en-US" w:eastAsia="zh-CN"/>
-          <w14:textFill>
-            <w14:solidFill>
-              <w14:schemeClr w14:val="tx1"/>
-            </w14:solidFill>
-          </w14:textFill>
-          <w14:ligatures w14:val="none"/>
-        </w:rPr>
-        <w:t>Then:</w:t>
-      </w:r>
-      <w:r>
-        <w:rPr>
-          <w:rFonts w:hint="eastAsia" w:eastAsia="宋体" w:cs="Arial"/>
-          <w:color w:val="000000" w:themeColor="text1"/>
-          <w:kern w:val="0"/>
-          <w:lang w:val="en-US" w:eastAsia="zh-CN"/>
-          <w14:textFill>
-            <w14:solidFill>
-              <w14:schemeClr w14:val="tx1"/>
-            </w14:solidFill>
-          </w14:textFill>
-          <w14:ligatures w14:val="none"/>
-        </w:rPr>
-        <w:t xml:space="preserve"> The user is unable to start the task, and the system will prompt that GPS access is required.</w:t>
+        <w:t>s past sessions should be displayed.</w:t>
       </w:r>
     </w:p>
     <w:sectPr>

</xml_diff>